<commit_message>
Vorbereitung für 1 Meilenstein
</commit_message>
<xml_diff>
--- a/Seminararbeit_Projektbericht_2018_de (1).docx
+++ b/Seminararbeit_Projektbericht_2018_de (1).docx
@@ -2212,403 +2212,67 @@
     </w:p>
     <w:p>
       <w:pPr>
-        <w:pStyle w:val="StandardJKU"/>
-      </w:pPr>
-      <w:r>
-        <w:t>Proble</w:t>
-      </w:r>
-      <w:r>
-        <w:t>m</w:t>
-      </w:r>
-      <w:r>
-        <w:t xml:space="preserve">beschreibung; </w:t>
-      </w:r>
-      <w:r>
-        <w:t xml:space="preserve">Wenig gesichertes Wissen gibt’s in Unternehmen, Verkaufszahlen für Standards, aber </w:t>
-      </w:r>
-      <w:r>
-        <w:t xml:space="preserve">keine Zahlen für </w:t>
-      </w:r>
-      <w:proofErr w:type="spellStart"/>
-      <w:r>
-        <w:t>individualentwicklungen</w:t>
-      </w:r>
-      <w:proofErr w:type="spellEnd"/>
-      <w:r>
-        <w:t xml:space="preserve">, diese sind aber für IT Berater wie </w:t>
-      </w:r>
-      <w:proofErr w:type="spellStart"/>
-      <w:r>
-        <w:t>reqPOOL</w:t>
-      </w:r>
-      <w:proofErr w:type="spellEnd"/>
-      <w:r>
-        <w:t xml:space="preserve"> </w:t>
-      </w:r>
-      <w:r>
-        <w:t>notwendig</w:t>
-      </w:r>
-      <w:r>
-        <w:t xml:space="preserve"> </w:t>
-      </w:r>
-      <w:r>
-        <w:sym w:font="Wingdings" w:char="F0E0"/>
-      </w:r>
-      <w:r>
-        <w:t xml:space="preserve"> </w:t>
-      </w:r>
-      <w:proofErr w:type="gramStart"/>
-      <w:r>
-        <w:t>Deshalb</w:t>
-      </w:r>
-      <w:proofErr w:type="gramEnd"/>
-      <w:r>
-        <w:t xml:space="preserve"> wenden wir uns diesem Thema.</w:t>
-      </w:r>
-    </w:p>
-    <w:p>
-      <w:pPr>
-        <w:pStyle w:val="StandardJKU"/>
-      </w:pPr>
-    </w:p>
-    <w:p>
-      <w:pPr>
-        <w:pStyle w:val="StandardJKU"/>
-      </w:pPr>
-      <w:r>
-        <w:t xml:space="preserve">Unterschiede zu </w:t>
-      </w:r>
-      <w:proofErr w:type="spellStart"/>
-      <w:r>
-        <w:t>Make</w:t>
-      </w:r>
-      <w:proofErr w:type="spellEnd"/>
-      <w:r>
-        <w:t xml:space="preserve"> </w:t>
-      </w:r>
-      <w:proofErr w:type="spellStart"/>
-      <w:r>
-        <w:t>or</w:t>
-      </w:r>
-      <w:proofErr w:type="spellEnd"/>
-      <w:r>
-        <w:t xml:space="preserve"> Buy für individual Entwicklungen, Vorziegen einiger Faktoren, </w:t>
-      </w:r>
-      <w:proofErr w:type="spellStart"/>
-      <w:r>
-        <w:t>bspw</w:t>
-      </w:r>
-      <w:proofErr w:type="spellEnd"/>
-      <w:r>
-        <w:t>: Gemeinsamkeiten aller recherchierten Faktoren (die konkrete Auswahl wird wichtig sein für unsere Forschungsfrage)</w:t>
-      </w:r>
-    </w:p>
-    <w:p>
-      <w:pPr>
-        <w:pStyle w:val="StandardJKU"/>
-      </w:pPr>
-      <w:r>
-        <w:t>Forschungsfrage vorstellen und diskutieren</w:t>
-      </w:r>
-    </w:p>
-    <w:p>
-      <w:pPr>
-        <w:pStyle w:val="StandardJKU"/>
-      </w:pPr>
-      <w:bookmarkStart w:id="20" w:name="_GoBack"/>
+        <w:pStyle w:val="berschrift2"/>
+      </w:pPr>
+      <w:bookmarkStart w:id="20" w:name="_Toc509819592"/>
+      <w:r>
+        <w:t>Ziele</w:t>
+      </w:r>
       <w:bookmarkEnd w:id="20"/>
-      <w:r>
-        <w:t>Branchen der Unternehmen</w:t>
-      </w:r>
-      <w:r>
-        <w:t xml:space="preserve"> sind wichtig, nicht so ganz das Ranking (welches Unternehmen auf Platz 1 und welches Platz 2, aber es sollten die besten 1000 sein)</w:t>
-      </w:r>
-      <w:r>
-        <w:t>, (4 Sektoren</w:t>
-      </w:r>
-      <w:r>
-        <w:t xml:space="preserve"> zu berücksichtigen:</w:t>
-      </w:r>
-      <w:r>
-        <w:t>, P</w:t>
-      </w:r>
-      <w:r>
-        <w:t xml:space="preserve">ublic </w:t>
-      </w:r>
-      <w:proofErr w:type="spellStart"/>
-      <w:r>
-        <w:t>Sector</w:t>
-      </w:r>
-      <w:proofErr w:type="spellEnd"/>
-      <w:r>
-        <w:t>, Energie,</w:t>
-      </w:r>
-      <w:r>
-        <w:t xml:space="preserve"> Industrie, Financial </w:t>
-      </w:r>
-      <w:proofErr w:type="spellStart"/>
-      <w:r>
-        <w:t>Sector</w:t>
-      </w:r>
-      <w:proofErr w:type="spellEnd"/>
+    </w:p>
+    <w:p>
+      <w:pPr>
+        <w:pStyle w:val="berschrift2"/>
+      </w:pPr>
+      <w:bookmarkStart w:id="21" w:name="_Toc509819593"/>
+      <w:r>
+        <w:t>Forschungsfrage</w:t>
+      </w:r>
+      <w:r>
+        <w:t>(</w:t>
+      </w:r>
+      <w:r>
+        <w:t>n</w:t>
+      </w:r>
+      <w:bookmarkEnd w:id="21"/>
       <w:r>
         <w:t>)</w:t>
       </w:r>
     </w:p>
     <w:p>
       <w:pPr>
-        <w:pStyle w:val="StandardJKU"/>
-      </w:pPr>
-      <w:r>
-        <w:t xml:space="preserve">Auch das Problem der Top Unternehmen (Inhalt nur zu Bundesländer und nicht ganz </w:t>
-      </w:r>
-      <w:proofErr w:type="gramStart"/>
-      <w:r>
-        <w:t>Österreich )</w:t>
-      </w:r>
-      <w:proofErr w:type="gramEnd"/>
-      <w:r>
-        <w:t xml:space="preserve"> erwähnen, und eine gemeinsame Lösung finden.</w:t>
-      </w:r>
-    </w:p>
-    <w:p>
-      <w:pPr>
-        <w:pStyle w:val="StandardJKU"/>
-      </w:pPr>
-      <w:r>
-        <w:t xml:space="preserve">Gruppenvorstellung, </w:t>
-      </w:r>
-      <w:proofErr w:type="spellStart"/>
-      <w:r>
-        <w:t>ReqPool</w:t>
-      </w:r>
-      <w:proofErr w:type="spellEnd"/>
-      <w:r>
-        <w:t xml:space="preserve"> von mir vorstellen,10 – 15 Min</w:t>
-      </w:r>
-      <w:r>
-        <w:t xml:space="preserve"> Diskussion dient auch für </w:t>
-      </w:r>
-      <w:r>
-        <w:t>Feedback, Diskussion bezüglich Inhalt auch; Ziele</w:t>
-      </w:r>
-      <w:r>
-        <w:t xml:space="preserve"> und nächste Schritte, aber nicht zu lange, Zeit morgen wichtiger Faktor.</w:t>
-      </w:r>
-    </w:p>
-    <w:p>
-      <w:pPr>
-        <w:pStyle w:val="StandardJKU"/>
-      </w:pPr>
-      <w:r>
-        <w:t xml:space="preserve">Gemeinsamkeiten der Faktoren herausfinden, oft vorkommt, Unterschiedliche Ansätze </w:t>
-      </w:r>
-      <w:proofErr w:type="gramStart"/>
-      <w:r>
-        <w:t xml:space="preserve">beschreiben,  </w:t>
-      </w:r>
-      <w:r>
-        <w:t>zu</w:t>
-      </w:r>
-      <w:r>
-        <w:t>er</w:t>
-      </w:r>
-      <w:r>
-        <w:t>st</w:t>
-      </w:r>
-      <w:proofErr w:type="gramEnd"/>
-      <w:r>
-        <w:t xml:space="preserve"> auf Überblicksebene bleiben, noch immer sehr breit bleiben, konkreter Inhalt wird erst nach dem 1 Meilenstein identifiziert!!!</w:t>
-      </w:r>
-    </w:p>
-    <w:p>
-      <w:pPr>
-        <w:pStyle w:val="StandardJKU"/>
-      </w:pPr>
-      <w:r>
-        <w:t>Erhebungstools vorstellen &amp; unsere Eingrenzung vorzeigen &amp; argumentieren der Vorteile bzw. Nachteile sehr wichtig!!!</w:t>
-      </w:r>
-      <w:r>
-        <w:t xml:space="preserve"> Vorschläge für Erhebung erwähnen </w:t>
-      </w:r>
-      <w:r>
-        <w:sym w:font="Wingdings" w:char="F0E0"/>
-      </w:r>
-      <w:r>
-        <w:t xml:space="preserve"> </w:t>
-      </w:r>
-      <w:proofErr w:type="spellStart"/>
-      <w:r>
-        <w:t>bspw</w:t>
-      </w:r>
-      <w:proofErr w:type="spellEnd"/>
-      <w:r>
-        <w:t xml:space="preserve">: zuerst online aussenden für 1 Monat und dann anrufen (durchgehen vom </w:t>
-      </w:r>
-      <w:proofErr w:type="spellStart"/>
-      <w:r>
-        <w:t>google</w:t>
-      </w:r>
-      <w:proofErr w:type="spellEnd"/>
-      <w:r>
-        <w:t xml:space="preserve"> Formular und ankreuzen, auch praktisch)</w:t>
-      </w:r>
-    </w:p>
-    <w:p>
-      <w:pPr>
-        <w:pStyle w:val="StandardJKU"/>
-      </w:pPr>
-      <w:r>
-        <w:t>Stand der Seminararbeit</w:t>
-      </w:r>
-      <w:r>
-        <w:t xml:space="preserve"> (</w:t>
-      </w:r>
-      <w:proofErr w:type="spellStart"/>
-      <w:r>
-        <w:t>doc</w:t>
-      </w:r>
-      <w:proofErr w:type="spellEnd"/>
-      <w:r>
-        <w:t>-datei)</w:t>
-      </w:r>
-      <w:r>
-        <w:t xml:space="preserve"> erst am Abend nach der Präsentation übermitteln, Foliensatz soll gut aufgebaut sein!</w:t>
-      </w:r>
+        <w:pStyle w:val="berschrift1"/>
+      </w:pPr>
+      <w:bookmarkStart w:id="22" w:name="_Toc509819594"/>
+      <w:r>
+        <w:t>Problemlösungsweg</w:t>
+      </w:r>
+      <w:bookmarkEnd w:id="22"/>
     </w:p>
     <w:p>
       <w:pPr>
         <w:pStyle w:val="berschrift2"/>
       </w:pPr>
-      <w:bookmarkStart w:id="21" w:name="_Toc509819592"/>
-      <w:r>
-        <w:lastRenderedPageBreak/>
-        <w:t>Ziele</w:t>
-      </w:r>
-      <w:bookmarkEnd w:id="21"/>
+      <w:bookmarkStart w:id="23" w:name="_Toc509819595"/>
+      <w:r>
+        <w:t>Vorgehensmodell</w:t>
+      </w:r>
+      <w:bookmarkEnd w:id="23"/>
     </w:p>
     <w:p>
       <w:pPr>
         <w:pStyle w:val="berschrift2"/>
       </w:pPr>
-      <w:bookmarkStart w:id="22" w:name="_Toc509819593"/>
-      <w:r>
-        <w:t>Forschungsfrage</w:t>
-      </w:r>
-      <w:r>
-        <w:t>(</w:t>
-      </w:r>
-      <w:r>
-        <w:t>n</w:t>
-      </w:r>
-      <w:bookmarkEnd w:id="22"/>
-      <w:r>
-        <w:t>)</w:t>
-      </w:r>
-    </w:p>
-    <w:p>
-      <w:pPr>
-        <w:pStyle w:val="berschrift3"/>
-      </w:pPr>
-      <w:r>
-        <w:t xml:space="preserve">Wie sind </w:t>
-      </w:r>
-      <w:r>
-        <w:t>existierende Softwareeigenentwicklungen in den größten österreichischen Unternehmen hinsichtlich unserer identi</w:t>
-      </w:r>
-      <w:r>
-        <w:t>fizierten Faktoren beschaffen?</w:t>
-      </w:r>
-    </w:p>
-    <w:p>
-      <w:pPr>
-        <w:pStyle w:val="berschrift1"/>
-      </w:pPr>
-      <w:bookmarkStart w:id="23" w:name="_Toc509819594"/>
-      <w:r>
-        <w:t>Problemlösungsweg</w:t>
-      </w:r>
-      <w:bookmarkEnd w:id="23"/>
-    </w:p>
-    <w:p>
-      <w:pPr>
-        <w:pStyle w:val="berschrift2"/>
-      </w:pPr>
-      <w:bookmarkStart w:id="24" w:name="_Toc509819595"/>
-      <w:r>
-        <w:t>Vorgehensmodell</w:t>
+      <w:bookmarkStart w:id="24" w:name="_Toc509819596"/>
+      <w:r>
+        <w:t xml:space="preserve">Phase </w:t>
       </w:r>
       <w:bookmarkEnd w:id="24"/>
-    </w:p>
-    <w:p>
-      <w:pPr>
-        <w:pStyle w:val="berschrift2"/>
-      </w:pPr>
-      <w:bookmarkStart w:id="25" w:name="_Toc509819596"/>
-      <w:r>
-        <w:t xml:space="preserve">Phase </w:t>
-      </w:r>
+      <w:r>
+        <w:t>A</w:t>
+      </w:r>
+      <w:bookmarkStart w:id="25" w:name="_GoBack"/>
       <w:bookmarkEnd w:id="25"/>
-      <w:r>
-        <w:t xml:space="preserve">A </w:t>
-      </w:r>
-      <w:r>
-        <w:sym w:font="Wingdings" w:char="F0E0"/>
-      </w:r>
-      <w:r>
-        <w:t xml:space="preserve"> </w:t>
-      </w:r>
-      <w:proofErr w:type="gramStart"/>
-      <w:r>
-        <w:t>Inhaltliche</w:t>
-      </w:r>
-      <w:proofErr w:type="gramEnd"/>
-      <w:r>
-        <w:t xml:space="preserve"> Aufteilung</w:t>
-      </w:r>
-    </w:p>
-    <w:p>
-      <w:pPr>
-        <w:pStyle w:val="berschrift2"/>
-      </w:pPr>
-      <w:r>
-        <w:t>Recherche zu den Hauptaspekten</w:t>
-      </w:r>
-    </w:p>
-    <w:p>
-      <w:pPr>
-        <w:pStyle w:val="berschrift2"/>
-      </w:pPr>
-      <w:r>
-        <w:t>Erstellung des Fragebogens / Erhebungstools</w:t>
-      </w:r>
-    </w:p>
-    <w:p>
-      <w:pPr>
-        <w:pStyle w:val="berschrift2"/>
-      </w:pPr>
-      <w:r>
-        <w:t>Durchführung der Umfrage bei 5-10 Unternehmen</w:t>
-      </w:r>
-    </w:p>
-    <w:p>
-      <w:pPr>
-        <w:pStyle w:val="berschrift2"/>
-      </w:pPr>
-      <w:r>
-        <w:t>Analyse der Antworten &amp;</w:t>
-      </w:r>
-      <w:r>
-        <w:t xml:space="preserve"> der Erhebungsmethode</w:t>
-      </w:r>
-    </w:p>
-    <w:p>
-      <w:pPr>
-        <w:pStyle w:val="berschrift2"/>
-      </w:pPr>
-      <w:r>
-        <w:t>Erstellen einer allgemeingültigen Auswertungsmethode</w:t>
-      </w:r>
     </w:p>
     <w:p>
       <w:pPr>
@@ -3092,7 +2756,7 @@
       <w:rPr>
         <w:noProof/>
       </w:rPr>
-      <w:t>23. Oktober 2018</w:t>
+      <w:t>24. Oktober 2018</w:t>
     </w:r>
     <w:r>
       <w:fldChar w:fldCharType="end"/>
@@ -3128,14 +2792,27 @@
     <w:r>
       <w:t>/</w:t>
     </w:r>
-    <w:fldSimple w:instr=" NUMPAGES   \* MERGEFORMAT ">
-      <w:r>
-        <w:rPr>
-          <w:noProof/>
-        </w:rPr>
-        <w:t>4</w:t>
-      </w:r>
-    </w:fldSimple>
+    <w:r>
+      <w:fldChar w:fldCharType="begin"/>
+    </w:r>
+    <w:r>
+      <w:instrText xml:space="preserve"> NUMPAGES   \* MERGEFORMAT </w:instrText>
+    </w:r>
+    <w:r>
+      <w:fldChar w:fldCharType="separate"/>
+    </w:r>
+    <w:r>
+      <w:rPr>
+        <w:noProof/>
+      </w:rPr>
+      <w:t>4</w:t>
+    </w:r>
+    <w:r>
+      <w:rPr>
+        <w:noProof/>
+      </w:rPr>
+      <w:fldChar w:fldCharType="end"/>
+    </w:r>
   </w:p>
 </w:ftr>
 </file>
@@ -7428,7 +7105,7 @@
 </file>
 
 <file path=customXml/itemProps1.xml><?xml version="1.0" encoding="utf-8"?>
-<ds:datastoreItem xmlns:ds="http://schemas.openxmlformats.org/officeDocument/2006/customXml" ds:itemID="{3986CEC6-EB80-42C8-9B10-D24FFEC2AAF0}">
+<ds:datastoreItem xmlns:ds="http://schemas.openxmlformats.org/officeDocument/2006/customXml" ds:itemID="{4734945D-7CB4-438B-8C56-46C1E5448D31}">
   <ds:schemaRefs>
     <ds:schemaRef ds:uri="http://schemas.openxmlformats.org/officeDocument/2006/bibliography"/>
   </ds:schemaRefs>

</xml_diff>